<commit_message>
Reihenfolge der Dokumente am Masterdokument angepasst
</commit_message>
<xml_diff>
--- a/00 Projektmanagement/01 Projektauftrag/res/Projektarbeit_Konzept_VORLAGE.docx
+++ b/00 Projektmanagement/01 Projektauftrag/res/Projektarbeit_Konzept_VORLAGE.docx
@@ -191,6 +191,7 @@
                 <w:rFonts w:cs="Arial"/>
               </w:rPr>
             </w:pPr>
+            <w:bookmarkStart w:id="0" w:name="_GoBack" w:colFirst="2" w:colLast="2"/>
             <w:r>
               <w:rPr>
                 <w:rFonts w:cs="Arial"/>
@@ -333,343 +334,7 @@
           </w:p>
         </w:tc>
       </w:tr>
-    </w:tbl>
-    <w:p>
-      <w:pPr>
-        <w:tabs>
-          <w:tab w:val="left" w:pos="2835"/>
-        </w:tabs>
-        <w:rPr>
-          <w:rFonts w:cs="Arial"/>
-        </w:rPr>
-      </w:pPr>
-    </w:p>
-    <w:p>
-      <w:pPr>
-        <w:pStyle w:val="berschrift2"/>
-      </w:pPr>
-      <w:r>
-        <w:t>Abdeckung des Pflichtenhefts</w:t>
-      </w:r>
-    </w:p>
-    <w:tbl>
-      <w:tblPr>
-        <w:tblStyle w:val="Tabellenraster"/>
-        <w:tblW w:w="0" w:type="auto"/>
-        <w:tblBorders>
-          <w:top w:val="none" w:sz="0" w:space="0" w:color="auto"/>
-          <w:left w:val="none" w:sz="0" w:space="0" w:color="auto"/>
-          <w:bottom w:val="none" w:sz="0" w:space="0" w:color="auto"/>
-          <w:right w:val="none" w:sz="0" w:space="0" w:color="auto"/>
-          <w:insideH w:val="none" w:sz="0" w:space="0" w:color="auto"/>
-          <w:insideV w:val="none" w:sz="0" w:space="0" w:color="auto"/>
-        </w:tblBorders>
-        <w:tblCellMar>
-          <w:top w:w="284" w:type="dxa"/>
-          <w:left w:w="0" w:type="dxa"/>
-          <w:bottom w:w="284" w:type="dxa"/>
-          <w:right w:w="0" w:type="dxa"/>
-        </w:tblCellMar>
-        <w:tblLook w:val="04A0" w:firstRow="1" w:lastRow="0" w:firstColumn="1" w:lastColumn="0" w:noHBand="0" w:noVBand="1"/>
-      </w:tblPr>
-      <w:tblGrid>
-        <w:gridCol w:w="681"/>
-        <w:gridCol w:w="8221"/>
-      </w:tblGrid>
-      <w:tr>
-        <w:trPr>
-          <w:trHeight w:val="225"/>
-        </w:trPr>
-        <w:tc>
-          <w:tcPr>
-            <w:tcW w:w="681" w:type="dxa"/>
-            <w:shd w:val="clear" w:color="auto" w:fill="DEEAF6"/>
-          </w:tcPr>
-          <w:p>
-            <w:pPr>
-              <w:tabs>
-                <w:tab w:val="left" w:pos="2835"/>
-              </w:tabs>
-              <w:spacing w:after="0"/>
-              <w:jc w:val="center"/>
-              <w:rPr>
-                <w:rFonts w:cs="Arial"/>
-              </w:rPr>
-            </w:pPr>
-            <w:r>
-              <w:rPr>
-                <w:rFonts w:cs="Arial"/>
-                <w:noProof/>
-              </w:rPr>
-              <w:drawing>
-                <wp:inline distT="0" distB="0" distL="0" distR="0" wp14:anchorId="0F8A055D" wp14:editId="3CFC7396">
-                  <wp:extent cx="143068" cy="143068"/>
-                  <wp:effectExtent l="0" t="0" r="9525" b="9525"/>
-                  <wp:docPr id="2" name="Grafik 2"/>
-                  <wp:cNvGraphicFramePr>
-                    <a:graphicFrameLocks xmlns:a="http://schemas.openxmlformats.org/drawingml/2006/main" noChangeAspect="1"/>
-                  </wp:cNvGraphicFramePr>
-                  <a:graphic xmlns:a="http://schemas.openxmlformats.org/drawingml/2006/main">
-                    <a:graphicData uri="http://schemas.openxmlformats.org/drawingml/2006/picture">
-                      <pic:pic xmlns:pic="http://schemas.openxmlformats.org/drawingml/2006/picture">
-                        <pic:nvPicPr>
-                          <pic:cNvPr id="0" name="Picture 3" descr="C:\Users\patri\Desktop\temp\info-symbol-in-a-square (1).png"/>
-                          <pic:cNvPicPr>
-                            <a:picLocks noChangeAspect="1" noChangeArrowheads="1"/>
-                          </pic:cNvPicPr>
-                        </pic:nvPicPr>
-                        <pic:blipFill>
-                          <a:blip r:embed="rId4">
-                            <a:extLst>
-                              <a:ext uri="{28A0092B-C50C-407E-A947-70E740481C1C}">
-                                <a14:useLocalDpi xmlns:a14="http://schemas.microsoft.com/office/drawing/2010/main" val="0"/>
-                              </a:ext>
-                            </a:extLst>
-                          </a:blip>
-                          <a:stretch>
-                            <a:fillRect/>
-                          </a:stretch>
-                        </pic:blipFill>
-                        <pic:spPr bwMode="auto">
-                          <a:xfrm>
-                            <a:off x="0" y="0"/>
-                            <a:ext cx="156899" cy="156899"/>
-                          </a:xfrm>
-                          <a:prstGeom prst="rect">
-                            <a:avLst/>
-                          </a:prstGeom>
-                          <a:noFill/>
-                          <a:ln>
-                            <a:noFill/>
-                          </a:ln>
-                        </pic:spPr>
-                      </pic:pic>
-                    </a:graphicData>
-                  </a:graphic>
-                </wp:inline>
-              </w:drawing>
-            </w:r>
-          </w:p>
-        </w:tc>
-        <w:tc>
-          <w:tcPr>
-            <w:tcW w:w="8221" w:type="dxa"/>
-            <w:shd w:val="clear" w:color="auto" w:fill="DEEAF6"/>
-          </w:tcPr>
-          <w:p>
-            <w:pPr>
-              <w:tabs>
-                <w:tab w:val="left" w:pos="2835"/>
-              </w:tabs>
-              <w:spacing w:line="240" w:lineRule="auto"/>
-              <w:ind w:right="399"/>
-              <w:rPr>
-                <w:rFonts w:cs="Arial"/>
-                <w:i/>
-                <w:color w:val="7F7F7F"/>
-                <w:sz w:val="18"/>
-                <w:szCs w:val="18"/>
-              </w:rPr>
-            </w:pPr>
-            <w:r>
-              <w:rPr>
-                <w:rFonts w:cs="Arial"/>
-                <w:i/>
-                <w:color w:val="7F7F7F"/>
-                <w:sz w:val="18"/>
-                <w:szCs w:val="18"/>
-              </w:rPr>
-              <w:t>[</w:t>
-            </w:r>
-            <w:proofErr w:type="gramStart"/>
-            <w:r>
-              <w:rPr>
-                <w:rFonts w:cs="Arial"/>
-                <w:i/>
-                <w:color w:val="7F7F7F"/>
-                <w:sz w:val="18"/>
-                <w:szCs w:val="18"/>
-              </w:rPr>
-              <w:t>Beschreibt</w:t>
-            </w:r>
-            <w:proofErr w:type="gramEnd"/>
-            <w:r>
-              <w:rPr>
-                <w:rFonts w:cs="Arial"/>
-                <w:i/>
-                <w:color w:val="7F7F7F"/>
-                <w:sz w:val="18"/>
-                <w:szCs w:val="18"/>
-              </w:rPr>
-              <w:t xml:space="preserve"> </w:t>
-            </w:r>
-            <w:r>
-              <w:rPr>
-                <w:rFonts w:cs="Arial"/>
-                <w:i/>
-                <w:color w:val="7F7F7F"/>
-                <w:sz w:val="18"/>
-                <w:szCs w:val="18"/>
-              </w:rPr>
-              <w:t>mit einer einfachen Auflistung, wie ihr die geforderten Punkte auf dem Pflichtenheft erfüllen wollt.</w:t>
-            </w:r>
-            <w:r>
-              <w:rPr>
-                <w:rFonts w:cs="Arial"/>
-                <w:i/>
-                <w:color w:val="7F7F7F"/>
-                <w:sz w:val="18"/>
-                <w:szCs w:val="18"/>
-              </w:rPr>
-              <w:t>]</w:t>
-            </w:r>
-          </w:p>
-          <w:p>
-            <w:pPr>
-              <w:tabs>
-                <w:tab w:val="left" w:pos="2835"/>
-              </w:tabs>
-              <w:spacing w:after="0" w:line="276" w:lineRule="auto"/>
-              <w:ind w:right="399"/>
-              <w:rPr>
-                <w:rFonts w:cs="Arial"/>
-                <w:i/>
-                <w:color w:val="7F7F7F"/>
-              </w:rPr>
-            </w:pPr>
-            <w:r>
-              <w:rPr>
-                <w:rFonts w:cs="Arial"/>
-                <w:i/>
-                <w:color w:val="7F7F7F"/>
-                <w:sz w:val="18"/>
-                <w:szCs w:val="18"/>
-              </w:rPr>
-              <w:t>Hinweis:</w:t>
-            </w:r>
-            <w:r>
-              <w:rPr>
-                <w:rFonts w:cs="Arial"/>
-                <w:i/>
-                <w:color w:val="7F7F7F"/>
-                <w:sz w:val="18"/>
-                <w:szCs w:val="18"/>
-              </w:rPr>
-              <w:t xml:space="preserve"> </w:t>
-            </w:r>
-            <w:r>
-              <w:rPr>
-                <w:rFonts w:cs="Arial"/>
-                <w:i/>
-                <w:color w:val="7F7F7F"/>
-                <w:sz w:val="18"/>
-                <w:szCs w:val="18"/>
-              </w:rPr>
-              <w:t>Nutzt die Tabelle unten und schreibt in die erste Spalte die Anforderung und in die zweite Spalte, wie ihr diese abdecken wollt.</w:t>
-            </w:r>
-            <w:bookmarkStart w:id="0" w:name="_GoBack"/>
-            <w:bookmarkEnd w:id="0"/>
-          </w:p>
-        </w:tc>
-      </w:tr>
-    </w:tbl>
-    <w:p>
-      <w:pPr>
-        <w:tabs>
-          <w:tab w:val="left" w:pos="2835"/>
-        </w:tabs>
-        <w:rPr>
-          <w:rFonts w:cs="Arial"/>
-        </w:rPr>
-      </w:pPr>
-    </w:p>
-    <w:tbl>
-      <w:tblPr>
-        <w:tblStyle w:val="Gitternetztabelle1hell"/>
-        <w:tblW w:w="9067" w:type="dxa"/>
-        <w:tblLook w:val="04A0" w:firstRow="1" w:lastRow="0" w:firstColumn="1" w:lastColumn="0" w:noHBand="0" w:noVBand="1"/>
-      </w:tblPr>
-      <w:tblGrid>
-        <w:gridCol w:w="4248"/>
-        <w:gridCol w:w="4819"/>
-      </w:tblGrid>
-      <w:tr>
-        <w:trPr>
-          <w:cnfStyle w:val="100000000000" w:firstRow="1" w:lastRow="0" w:firstColumn="0" w:lastColumn="0" w:oddVBand="0" w:evenVBand="0" w:oddHBand="0" w:evenHBand="0" w:firstRowFirstColumn="0" w:firstRowLastColumn="0" w:lastRowFirstColumn="0" w:lastRowLastColumn="0"/>
-        </w:trPr>
-        <w:tc>
-          <w:tcPr>
-            <w:cnfStyle w:val="001000000000" w:firstRow="0" w:lastRow="0" w:firstColumn="1" w:lastColumn="0" w:oddVBand="0" w:evenVBand="0" w:oddHBand="0" w:evenHBand="0" w:firstRowFirstColumn="0" w:firstRowLastColumn="0" w:lastRowFirstColumn="0" w:lastRowLastColumn="0"/>
-            <w:tcW w:w="4248" w:type="dxa"/>
-            <w:shd w:val="clear" w:color="auto" w:fill="D9D9D9" w:themeFill="background1" w:themeFillShade="D9"/>
-          </w:tcPr>
-          <w:p>
-            <w:pPr>
-              <w:rPr>
-                <w:rFonts w:cs="Arial"/>
-                <w:b w:val="0"/>
-              </w:rPr>
-            </w:pPr>
-            <w:r>
-              <w:rPr>
-                <w:rFonts w:cs="Arial"/>
-                <w:b w:val="0"/>
-              </w:rPr>
-              <w:t>Anforderung</w:t>
-            </w:r>
-          </w:p>
-        </w:tc>
-        <w:tc>
-          <w:tcPr>
-            <w:tcW w:w="4819" w:type="dxa"/>
-            <w:shd w:val="clear" w:color="auto" w:fill="D9D9D9" w:themeFill="background1" w:themeFillShade="D9"/>
-          </w:tcPr>
-          <w:p>
-            <w:pPr>
-              <w:cnfStyle w:val="100000000000" w:firstRow="1" w:lastRow="0" w:firstColumn="0" w:lastColumn="0" w:oddVBand="0" w:evenVBand="0" w:oddHBand="0" w:evenHBand="0" w:firstRowFirstColumn="0" w:firstRowLastColumn="0" w:lastRowFirstColumn="0" w:lastRowLastColumn="0"/>
-              <w:rPr>
-                <w:rFonts w:cs="Arial"/>
-                <w:b w:val="0"/>
-              </w:rPr>
-            </w:pPr>
-            <w:r>
-              <w:rPr>
-                <w:rFonts w:cs="Arial"/>
-                <w:b w:val="0"/>
-              </w:rPr>
-              <w:t>Abdeckung durch…</w:t>
-            </w:r>
-          </w:p>
-        </w:tc>
-      </w:tr>
-      <w:tr>
-        <w:tc>
-          <w:tcPr>
-            <w:cnfStyle w:val="001000000000" w:firstRow="0" w:lastRow="0" w:firstColumn="1" w:lastColumn="0" w:oddVBand="0" w:evenVBand="0" w:oddHBand="0" w:evenHBand="0" w:firstRowFirstColumn="0" w:firstRowLastColumn="0" w:lastRowFirstColumn="0" w:lastRowLastColumn="0"/>
-            <w:tcW w:w="4248" w:type="dxa"/>
-          </w:tcPr>
-          <w:p>
-            <w:pPr>
-              <w:rPr>
-                <w:rFonts w:cs="Arial"/>
-              </w:rPr>
-            </w:pPr>
-          </w:p>
-        </w:tc>
-        <w:tc>
-          <w:tcPr>
-            <w:tcW w:w="4819" w:type="dxa"/>
-          </w:tcPr>
-          <w:p>
-            <w:pPr>
-              <w:cnfStyle w:val="000000000000" w:firstRow="0" w:lastRow="0" w:firstColumn="0" w:lastColumn="0" w:oddVBand="0" w:evenVBand="0" w:oddHBand="0" w:evenHBand="0" w:firstRowFirstColumn="0" w:firstRowLastColumn="0" w:lastRowFirstColumn="0" w:lastRowLastColumn="0"/>
-              <w:rPr>
-                <w:rFonts w:cs="Arial"/>
-              </w:rPr>
-            </w:pPr>
-          </w:p>
-        </w:tc>
-      </w:tr>
+      <w:bookmarkEnd w:id="0"/>
     </w:tbl>
     <w:p>
       <w:pPr>
@@ -923,7 +588,6 @@
         <w:pStyle w:val="berschrift2"/>
       </w:pPr>
       <w:r>
-        <w:lastRenderedPageBreak/>
         <w:t>Zielsetzung</w:t>
       </w:r>
     </w:p>
@@ -1340,7 +1004,325 @@
         <w:rPr>
           <w:rFonts w:cs="Arial"/>
         </w:rPr>
+        <w:lastRenderedPageBreak/>
         <w:t>PLANUNG</w:t>
+      </w:r>
+    </w:p>
+    <w:p>
+      <w:pPr>
+        <w:pStyle w:val="berschrift2"/>
+      </w:pPr>
+      <w:r>
+        <w:t>Abdeckung des Pflichtenhefts</w:t>
+      </w:r>
+    </w:p>
+    <w:tbl>
+      <w:tblPr>
+        <w:tblStyle w:val="Tabellenraster"/>
+        <w:tblW w:w="0" w:type="auto"/>
+        <w:tblBorders>
+          <w:top w:val="none" w:sz="0" w:space="0" w:color="auto"/>
+          <w:left w:val="none" w:sz="0" w:space="0" w:color="auto"/>
+          <w:bottom w:val="none" w:sz="0" w:space="0" w:color="auto"/>
+          <w:right w:val="none" w:sz="0" w:space="0" w:color="auto"/>
+          <w:insideH w:val="none" w:sz="0" w:space="0" w:color="auto"/>
+          <w:insideV w:val="none" w:sz="0" w:space="0" w:color="auto"/>
+        </w:tblBorders>
+        <w:tblCellMar>
+          <w:top w:w="284" w:type="dxa"/>
+          <w:left w:w="0" w:type="dxa"/>
+          <w:bottom w:w="284" w:type="dxa"/>
+          <w:right w:w="0" w:type="dxa"/>
+        </w:tblCellMar>
+        <w:tblLook w:val="04A0" w:firstRow="1" w:lastRow="0" w:firstColumn="1" w:lastColumn="0" w:noHBand="0" w:noVBand="1"/>
+      </w:tblPr>
+      <w:tblGrid>
+        <w:gridCol w:w="681"/>
+        <w:gridCol w:w="8221"/>
+      </w:tblGrid>
+      <w:tr>
+        <w:trPr>
+          <w:trHeight w:val="225"/>
+        </w:trPr>
+        <w:tc>
+          <w:tcPr>
+            <w:tcW w:w="681" w:type="dxa"/>
+            <w:shd w:val="clear" w:color="auto" w:fill="DEEAF6"/>
+          </w:tcPr>
+          <w:p>
+            <w:pPr>
+              <w:tabs>
+                <w:tab w:val="left" w:pos="2835"/>
+              </w:tabs>
+              <w:spacing w:after="0"/>
+              <w:jc w:val="center"/>
+              <w:rPr>
+                <w:rFonts w:cs="Arial"/>
+              </w:rPr>
+            </w:pPr>
+            <w:r>
+              <w:rPr>
+                <w:rFonts w:cs="Arial"/>
+                <w:noProof/>
+              </w:rPr>
+              <w:drawing>
+                <wp:inline distT="0" distB="0" distL="0" distR="0" wp14:anchorId="45B956E4" wp14:editId="72474177">
+                  <wp:extent cx="143068" cy="143068"/>
+                  <wp:effectExtent l="0" t="0" r="9525" b="9525"/>
+                  <wp:docPr id="2" name="Grafik 2"/>
+                  <wp:cNvGraphicFramePr>
+                    <a:graphicFrameLocks xmlns:a="http://schemas.openxmlformats.org/drawingml/2006/main" noChangeAspect="1"/>
+                  </wp:cNvGraphicFramePr>
+                  <a:graphic xmlns:a="http://schemas.openxmlformats.org/drawingml/2006/main">
+                    <a:graphicData uri="http://schemas.openxmlformats.org/drawingml/2006/picture">
+                      <pic:pic xmlns:pic="http://schemas.openxmlformats.org/drawingml/2006/picture">
+                        <pic:nvPicPr>
+                          <pic:cNvPr id="0" name="Picture 3" descr="C:\Users\patri\Desktop\temp\info-symbol-in-a-square (1).png"/>
+                          <pic:cNvPicPr>
+                            <a:picLocks noChangeAspect="1" noChangeArrowheads="1"/>
+                          </pic:cNvPicPr>
+                        </pic:nvPicPr>
+                        <pic:blipFill>
+                          <a:blip r:embed="rId4">
+                            <a:extLst>
+                              <a:ext uri="{28A0092B-C50C-407E-A947-70E740481C1C}">
+                                <a14:useLocalDpi xmlns:a14="http://schemas.microsoft.com/office/drawing/2010/main" val="0"/>
+                              </a:ext>
+                            </a:extLst>
+                          </a:blip>
+                          <a:stretch>
+                            <a:fillRect/>
+                          </a:stretch>
+                        </pic:blipFill>
+                        <pic:spPr bwMode="auto">
+                          <a:xfrm>
+                            <a:off x="0" y="0"/>
+                            <a:ext cx="156899" cy="156899"/>
+                          </a:xfrm>
+                          <a:prstGeom prst="rect">
+                            <a:avLst/>
+                          </a:prstGeom>
+                          <a:noFill/>
+                          <a:ln>
+                            <a:noFill/>
+                          </a:ln>
+                        </pic:spPr>
+                      </pic:pic>
+                    </a:graphicData>
+                  </a:graphic>
+                </wp:inline>
+              </w:drawing>
+            </w:r>
+          </w:p>
+        </w:tc>
+        <w:tc>
+          <w:tcPr>
+            <w:tcW w:w="8221" w:type="dxa"/>
+            <w:shd w:val="clear" w:color="auto" w:fill="DEEAF6"/>
+          </w:tcPr>
+          <w:p>
+            <w:pPr>
+              <w:tabs>
+                <w:tab w:val="left" w:pos="2835"/>
+              </w:tabs>
+              <w:spacing w:line="240" w:lineRule="auto"/>
+              <w:ind w:right="399"/>
+              <w:rPr>
+                <w:rFonts w:cs="Arial"/>
+                <w:i/>
+                <w:color w:val="7F7F7F"/>
+                <w:sz w:val="18"/>
+                <w:szCs w:val="18"/>
+              </w:rPr>
+            </w:pPr>
+            <w:r>
+              <w:rPr>
+                <w:rFonts w:cs="Arial"/>
+                <w:i/>
+                <w:color w:val="7F7F7F"/>
+                <w:sz w:val="18"/>
+                <w:szCs w:val="18"/>
+              </w:rPr>
+              <w:t>[</w:t>
+            </w:r>
+            <w:proofErr w:type="gramStart"/>
+            <w:r>
+              <w:rPr>
+                <w:rFonts w:cs="Arial"/>
+                <w:i/>
+                <w:color w:val="7F7F7F"/>
+                <w:sz w:val="18"/>
+                <w:szCs w:val="18"/>
+              </w:rPr>
+              <w:t>Beschreibt</w:t>
+            </w:r>
+            <w:proofErr w:type="gramEnd"/>
+            <w:r>
+              <w:rPr>
+                <w:rFonts w:cs="Arial"/>
+                <w:i/>
+                <w:color w:val="7F7F7F"/>
+                <w:sz w:val="18"/>
+                <w:szCs w:val="18"/>
+              </w:rPr>
+              <w:t xml:space="preserve"> mit einer einfachen Auflistung, wie ihr die geforderten Punkte auf dem Pflichtenheft erfüllen wollt und ob es sich um eine Haupt- oder Zusatzfunktion handelt.</w:t>
+            </w:r>
+            <w:r>
+              <w:rPr>
+                <w:rFonts w:cs="Arial"/>
+                <w:i/>
+                <w:color w:val="7F7F7F"/>
+                <w:sz w:val="18"/>
+                <w:szCs w:val="18"/>
+              </w:rPr>
+              <w:t>]</w:t>
+            </w:r>
+          </w:p>
+        </w:tc>
+      </w:tr>
+    </w:tbl>
+    <w:p>
+      <w:pPr>
+        <w:tabs>
+          <w:tab w:val="left" w:pos="2835"/>
+        </w:tabs>
+        <w:rPr>
+          <w:rFonts w:cs="Arial"/>
+        </w:rPr>
+      </w:pPr>
+    </w:p>
+    <w:tbl>
+      <w:tblPr>
+        <w:tblStyle w:val="Gitternetztabelle1hell"/>
+        <w:tblW w:w="8926" w:type="dxa"/>
+        <w:tblLook w:val="04A0" w:firstRow="1" w:lastRow="0" w:firstColumn="1" w:lastColumn="0" w:noHBand="0" w:noVBand="1"/>
+      </w:tblPr>
+      <w:tblGrid>
+        <w:gridCol w:w="1838"/>
+        <w:gridCol w:w="1276"/>
+        <w:gridCol w:w="5812"/>
+      </w:tblGrid>
+      <w:tr>
+        <w:trPr>
+          <w:cnfStyle w:val="100000000000" w:firstRow="1" w:lastRow="0" w:firstColumn="0" w:lastColumn="0" w:oddVBand="0" w:evenVBand="0" w:oddHBand="0" w:evenHBand="0" w:firstRowFirstColumn="0" w:firstRowLastColumn="0" w:lastRowFirstColumn="0" w:lastRowLastColumn="0"/>
+        </w:trPr>
+        <w:tc>
+          <w:tcPr>
+            <w:cnfStyle w:val="001000000000" w:firstRow="0" w:lastRow="0" w:firstColumn="1" w:lastColumn="0" w:oddVBand="0" w:evenVBand="0" w:oddHBand="0" w:evenHBand="0" w:firstRowFirstColumn="0" w:firstRowLastColumn="0" w:lastRowFirstColumn="0" w:lastRowLastColumn="0"/>
+            <w:tcW w:w="1838" w:type="dxa"/>
+            <w:shd w:val="clear" w:color="auto" w:fill="D9D9D9" w:themeFill="background1" w:themeFillShade="D9"/>
+          </w:tcPr>
+          <w:p>
+            <w:pPr>
+              <w:rPr>
+                <w:rFonts w:cs="Arial"/>
+                <w:b w:val="0"/>
+              </w:rPr>
+            </w:pPr>
+            <w:r>
+              <w:rPr>
+                <w:rFonts w:cs="Arial"/>
+                <w:b w:val="0"/>
+              </w:rPr>
+              <w:t>Anforderung</w:t>
+            </w:r>
+          </w:p>
+        </w:tc>
+        <w:tc>
+          <w:tcPr>
+            <w:tcW w:w="1276" w:type="dxa"/>
+            <w:shd w:val="clear" w:color="auto" w:fill="D9D9D9" w:themeFill="background1" w:themeFillShade="D9"/>
+          </w:tcPr>
+          <w:p>
+            <w:pPr>
+              <w:jc w:val="both"/>
+              <w:cnfStyle w:val="100000000000" w:firstRow="1" w:lastRow="0" w:firstColumn="0" w:lastColumn="0" w:oddVBand="0" w:evenVBand="0" w:oddHBand="0" w:evenHBand="0" w:firstRowFirstColumn="0" w:firstRowLastColumn="0" w:lastRowFirstColumn="0" w:lastRowLastColumn="0"/>
+              <w:rPr>
+                <w:rFonts w:cs="Arial"/>
+                <w:b w:val="0"/>
+              </w:rPr>
+            </w:pPr>
+            <w:r>
+              <w:rPr>
+                <w:rFonts w:cs="Arial"/>
+                <w:b w:val="0"/>
+              </w:rPr>
+              <w:t>Typ</w:t>
+            </w:r>
+          </w:p>
+        </w:tc>
+        <w:tc>
+          <w:tcPr>
+            <w:tcW w:w="5812" w:type="dxa"/>
+            <w:shd w:val="clear" w:color="auto" w:fill="D9D9D9" w:themeFill="background1" w:themeFillShade="D9"/>
+          </w:tcPr>
+          <w:p>
+            <w:pPr>
+              <w:cnfStyle w:val="100000000000" w:firstRow="1" w:lastRow="0" w:firstColumn="0" w:lastColumn="0" w:oddVBand="0" w:evenVBand="0" w:oddHBand="0" w:evenHBand="0" w:firstRowFirstColumn="0" w:firstRowLastColumn="0" w:lastRowFirstColumn="0" w:lastRowLastColumn="0"/>
+              <w:rPr>
+                <w:rFonts w:cs="Arial"/>
+                <w:b w:val="0"/>
+              </w:rPr>
+            </w:pPr>
+            <w:r>
+              <w:rPr>
+                <w:rFonts w:cs="Arial"/>
+                <w:b w:val="0"/>
+              </w:rPr>
+              <w:t>Abdeckung durch…</w:t>
+            </w:r>
+          </w:p>
+        </w:tc>
+      </w:tr>
+      <w:tr>
+        <w:tc>
+          <w:tcPr>
+            <w:cnfStyle w:val="001000000000" w:firstRow="0" w:lastRow="0" w:firstColumn="1" w:lastColumn="0" w:oddVBand="0" w:evenVBand="0" w:oddHBand="0" w:evenHBand="0" w:firstRowFirstColumn="0" w:firstRowLastColumn="0" w:lastRowFirstColumn="0" w:lastRowLastColumn="0"/>
+            <w:tcW w:w="1838" w:type="dxa"/>
+          </w:tcPr>
+          <w:p>
+            <w:pPr>
+              <w:rPr>
+                <w:rFonts w:cs="Arial"/>
+              </w:rPr>
+            </w:pPr>
+          </w:p>
+        </w:tc>
+        <w:tc>
+          <w:tcPr>
+            <w:tcW w:w="1276" w:type="dxa"/>
+          </w:tcPr>
+          <w:p>
+            <w:pPr>
+              <w:cnfStyle w:val="000000000000" w:firstRow="0" w:lastRow="0" w:firstColumn="0" w:lastColumn="0" w:oddVBand="0" w:evenVBand="0" w:oddHBand="0" w:evenHBand="0" w:firstRowFirstColumn="0" w:firstRowLastColumn="0" w:lastRowFirstColumn="0" w:lastRowLastColumn="0"/>
+              <w:rPr>
+                <w:rFonts w:cs="Arial"/>
+              </w:rPr>
+            </w:pPr>
+          </w:p>
+        </w:tc>
+        <w:tc>
+          <w:tcPr>
+            <w:tcW w:w="5812" w:type="dxa"/>
+          </w:tcPr>
+          <w:p>
+            <w:pPr>
+              <w:cnfStyle w:val="000000000000" w:firstRow="0" w:lastRow="0" w:firstColumn="0" w:lastColumn="0" w:oddVBand="0" w:evenVBand="0" w:oddHBand="0" w:evenHBand="0" w:firstRowFirstColumn="0" w:firstRowLastColumn="0" w:lastRowFirstColumn="0" w:lastRowLastColumn="0"/>
+              <w:rPr>
+                <w:rFonts w:cs="Arial"/>
+              </w:rPr>
+            </w:pPr>
+          </w:p>
+        </w:tc>
+      </w:tr>
+    </w:tbl>
+    <w:p/>
+    <w:p>
+      <w:pPr>
+        <w:pStyle w:val="berschrift2"/>
+      </w:pPr>
+      <w:r>
+        <w:t>Planung der Ressourcen</w:t>
       </w:r>
     </w:p>
     <w:tbl>
@@ -3278,6 +3260,7 @@
     <w:lsdException w:name="HTML Sample" w:semiHidden="1" w:unhideWhenUsed="1"/>
     <w:lsdException w:name="HTML Typewriter" w:semiHidden="1" w:unhideWhenUsed="1"/>
     <w:lsdException w:name="HTML Variable" w:semiHidden="1" w:unhideWhenUsed="1"/>
+    <w:lsdException w:name="Normal Table" w:semiHidden="1" w:unhideWhenUsed="1"/>
     <w:lsdException w:name="annotation subject" w:semiHidden="1" w:unhideWhenUsed="1"/>
     <w:lsdException w:name="No List" w:semiHidden="1" w:unhideWhenUsed="1"/>
     <w:lsdException w:name="Outline List 1" w:semiHidden="1" w:unhideWhenUsed="1"/>
@@ -3324,8 +3307,10 @@
     <w:lsdException w:name="Table Subtle 2" w:semiHidden="1" w:unhideWhenUsed="1"/>
     <w:lsdException w:name="Table Web 1" w:semiHidden="1" w:unhideWhenUsed="1"/>
     <w:lsdException w:name="Table Web 2" w:semiHidden="1" w:unhideWhenUsed="1"/>
+    <w:lsdException w:name="Table Web 3" w:semiHidden="1" w:unhideWhenUsed="1"/>
     <w:lsdException w:name="Balloon Text" w:semiHidden="1" w:unhideWhenUsed="1"/>
     <w:lsdException w:name="Table Grid" w:uiPriority="39"/>
+    <w:lsdException w:name="Table Theme" w:semiHidden="1" w:unhideWhenUsed="1"/>
     <w:lsdException w:name="Placeholder Text" w:semiHidden="1"/>
     <w:lsdException w:name="No Spacing" w:uiPriority="1" w:qFormat="1"/>
     <w:lsdException w:name="Light Shading" w:uiPriority="60"/>

</xml_diff>